<commit_message>
More neater graph (#56)
* graph_pt

* Apply suggestions from code review

* Update graph.py

* Update src/benchmarks.py

* Update src/benchmarks.py

* Update report

* Lower to 1500

Co-authored-by: mohamed-zayton <mohamed-zayton>
</commit_message>
<xml_diff>
--- a/report.docx
+++ b/report.docx
@@ -7198,7 +7198,112 @@
           <w:u w:val="single"/>
         </w:rPr>
         <w:lastRenderedPageBreak/>
+        <w:t>Sample graph on large range of input sizes:</w:t>
+      </w:r>
+    </w:p>
+    <w:p>
+      <w:pPr>
+        <w:pStyle w:val="HTMLPreformatted"/>
+        <w:spacing w:after="192" w:line="17" w:lineRule="atLeast"/>
+        <w:rPr>
+          <w:rStyle w:val="HTMLCode"/>
+          <w:rFonts w:ascii="Segoe UI" w:eastAsia="Consolas" w:hAnsi="Segoe UI" w:cs="Segoe UI" w:hint="default"/>
+          <w:b/>
+          <w:bCs/>
+          <w:color w:val="000000" w:themeColor="text1"/>
+          <w:sz w:val="34"/>
+          <w:szCs w:val="34"/>
+        </w:rPr>
+      </w:pPr>
+      <w:bookmarkStart w:id="0" w:name="_GoBack"/>
+      <w:r>
+        <w:rPr>
+          <w:rStyle w:val="HTMLCode"/>
+          <w:rFonts w:ascii="Segoe UI" w:eastAsia="Consolas" w:hAnsi="Segoe UI" w:cs="Segoe UI"/>
+          <w:b/>
+          <w:bCs/>
+          <w:color w:val="000000" w:themeColor="text1"/>
+          <w:sz w:val="34"/>
+          <w:szCs w:val="34"/>
+        </w:rPr>
+        <w:drawing>
+          <wp:inline distT="0" distB="0" distL="0" distR="0" wp14:anchorId="05CCE21D" wp14:editId="21440175">
+            <wp:extent cx="5274310" cy="2820035"/>
+            <wp:effectExtent l="0" t="0" r="2540" b="0"/>
+            <wp:docPr id="5" name="Picture 5"/>
+            <wp:cNvGraphicFramePr>
+              <a:graphicFrameLocks xmlns:a="http://schemas.openxmlformats.org/drawingml/2006/main" noChangeAspect="1"/>
+            </wp:cNvGraphicFramePr>
+            <a:graphic xmlns:a="http://schemas.openxmlformats.org/drawingml/2006/main">
+              <a:graphicData uri="http://schemas.openxmlformats.org/drawingml/2006/picture">
+                <pic:pic xmlns:pic="http://schemas.openxmlformats.org/drawingml/2006/picture">
+                  <pic:nvPicPr>
+                    <pic:cNvPr id="1" name=""/>
+                    <pic:cNvPicPr/>
+                  </pic:nvPicPr>
+                  <pic:blipFill>
+                    <a:blip r:embed="rId5"/>
+                    <a:stretch>
+                      <a:fillRect/>
+                    </a:stretch>
+                  </pic:blipFill>
+                  <pic:spPr>
+                    <a:xfrm>
+                      <a:off x="0" y="0"/>
+                      <a:ext cx="5274310" cy="2820035"/>
+                    </a:xfrm>
+                    <a:prstGeom prst="rect">
+                      <a:avLst/>
+                    </a:prstGeom>
+                  </pic:spPr>
+                </pic:pic>
+              </a:graphicData>
+            </a:graphic>
+          </wp:inline>
+        </w:drawing>
+      </w:r>
+      <w:bookmarkEnd w:id="0"/>
+    </w:p>
+    <w:p>
+      <w:pPr>
+        <w:pStyle w:val="HTMLPreformatted"/>
+        <w:spacing w:after="192" w:line="17" w:lineRule="atLeast"/>
+        <w:rPr>
+          <w:rStyle w:val="HTMLCode"/>
+          <w:rFonts w:ascii="Segoe UI" w:eastAsia="Consolas" w:hAnsi="Segoe UI" w:cs="Segoe UI" w:hint="default"/>
+          <w:b/>
+          <w:bCs/>
+          <w:color w:val="000000" w:themeColor="text1"/>
+          <w:sz w:val="34"/>
+          <w:szCs w:val="34"/>
+          <w:u w:val="single"/>
+        </w:rPr>
+      </w:pPr>
+      <w:r>
+        <w:rPr>
+          <w:rStyle w:val="HTMLCode"/>
+          <w:rFonts w:ascii="Segoe UI" w:eastAsia="Consolas" w:hAnsi="Segoe UI" w:cs="Segoe UI" w:hint="default"/>
+          <w:b/>
+          <w:bCs/>
+          <w:color w:val="000000" w:themeColor="text1"/>
+          <w:sz w:val="34"/>
+          <w:szCs w:val="34"/>
+          <w:u w:val="single"/>
+        </w:rPr>
         <w:t>Sample graph</w:t>
+      </w:r>
+      <w:r>
+        <w:rPr>
+          <w:rStyle w:val="HTMLCode"/>
+          <w:rFonts w:ascii="Segoe UI" w:eastAsia="Consolas" w:hAnsi="Segoe UI" w:cs="Segoe UI" w:hint="default"/>
+          <w:b/>
+          <w:bCs/>
+          <w:color w:val="000000" w:themeColor="text1"/>
+          <w:sz w:val="34"/>
+          <w:szCs w:val="34"/>
+          <w:u w:val="single"/>
+        </w:rPr>
+        <w:t xml:space="preserve"> (lengths 10, 100, 1000, 10000, 100000)</w:t>
       </w:r>
       <w:r>
         <w:rPr>
@@ -7252,7 +7357,7 @@
                     </pic:cNvPicPr>
                   </pic:nvPicPr>
                   <pic:blipFill>
-                    <a:blip r:embed="rId5" cstate="print">
+                    <a:blip r:embed="rId6" cstate="print">
                       <a:extLst>
                         <a:ext uri="{28A0092B-C50C-407E-A947-70E740481C1C}">
                           <a14:useLocalDpi xmlns:a14="http://schemas.microsoft.com/office/drawing/2010/main" val="0"/>
@@ -7315,7 +7420,11 @@
           <w:u w:val="single"/>
         </w:rPr>
       </w:pPr>
-      <w:r>
+    </w:p>
+    <w:p>
+      <w:pPr>
+        <w:pStyle w:val="HTMLPreformatted"/>
+        <w:spacing w:after="192" w:line="17" w:lineRule="atLeast"/>
         <w:rPr>
           <w:rStyle w:val="HTMLCode"/>
           <w:rFonts w:ascii="Segoe UI" w:eastAsia="Consolas" w:hAnsi="Segoe UI" w:cs="Segoe UI" w:hint="default"/>
@@ -7326,6 +7435,51 @@
           <w:szCs w:val="34"/>
           <w:u w:val="single"/>
         </w:rPr>
+      </w:pPr>
+    </w:p>
+    <w:p>
+      <w:pPr>
+        <w:pStyle w:val="HTMLPreformatted"/>
+        <w:spacing w:after="192" w:line="17" w:lineRule="atLeast"/>
+        <w:rPr>
+          <w:rStyle w:val="HTMLCode"/>
+          <w:rFonts w:ascii="Segoe UI" w:eastAsia="Consolas" w:hAnsi="Segoe UI" w:cs="Segoe UI" w:hint="default"/>
+          <w:b/>
+          <w:bCs/>
+          <w:color w:val="000000" w:themeColor="text1"/>
+          <w:sz w:val="34"/>
+          <w:szCs w:val="34"/>
+          <w:u w:val="single"/>
+        </w:rPr>
+      </w:pPr>
+    </w:p>
+    <w:p>
+      <w:pPr>
+        <w:pStyle w:val="HTMLPreformatted"/>
+        <w:spacing w:after="192" w:line="17" w:lineRule="atLeast"/>
+        <w:rPr>
+          <w:rStyle w:val="HTMLCode"/>
+          <w:rFonts w:ascii="Segoe UI" w:eastAsia="Consolas" w:hAnsi="Segoe UI" w:cs="Segoe UI" w:hint="default"/>
+          <w:b/>
+          <w:bCs/>
+          <w:color w:val="000000" w:themeColor="text1"/>
+          <w:sz w:val="34"/>
+          <w:szCs w:val="34"/>
+          <w:u w:val="single"/>
+        </w:rPr>
+      </w:pPr>
+      <w:r>
+        <w:rPr>
+          <w:rStyle w:val="HTMLCode"/>
+          <w:rFonts w:ascii="Segoe UI" w:eastAsia="Consolas" w:hAnsi="Segoe UI" w:cs="Segoe UI" w:hint="default"/>
+          <w:b/>
+          <w:bCs/>
+          <w:color w:val="000000" w:themeColor="text1"/>
+          <w:sz w:val="34"/>
+          <w:szCs w:val="34"/>
+          <w:u w:val="single"/>
+        </w:rPr>
+        <w:lastRenderedPageBreak/>
         <w:t>Sample graph (both x-axis and y-axis are logarithmic</w:t>
       </w:r>
       <w:r>
@@ -7408,7 +7562,7 @@
                     </pic:cNvPicPr>
                   </pic:nvPicPr>
                   <pic:blipFill>
-                    <a:blip r:embed="rId6" cstate="print">
+                    <a:blip r:embed="rId7" cstate="print">
                       <a:extLst>
                         <a:ext uri="{28A0092B-C50C-407E-A947-70E740481C1C}">
                           <a14:useLocalDpi xmlns:a14="http://schemas.microsoft.com/office/drawing/2010/main" val="0"/>
@@ -7511,7 +7665,6 @@
           <w:szCs w:val="34"/>
           <w:u w:val="single"/>
         </w:rPr>
-        <w:lastRenderedPageBreak/>
         <w:t>Sample graph (y-axis logarithmic</w:t>
       </w:r>
       <w:r>
@@ -7578,7 +7731,7 @@
                     </pic:cNvPicPr>
                   </pic:nvPicPr>
                   <pic:blipFill>
-                    <a:blip r:embed="rId7" cstate="print">
+                    <a:blip r:embed="rId8" cstate="print">
                       <a:extLst>
                         <a:ext uri="{28A0092B-C50C-407E-A947-70E740481C1C}">
                           <a14:useLocalDpi xmlns:a14="http://schemas.microsoft.com/office/drawing/2010/main" val="0"/>
@@ -7661,10 +7814,32 @@
           <w:szCs w:val="34"/>
           <w:u w:val="single"/>
         </w:rPr>
-        <w:t xml:space="preserve"> The graphs may not look accurate, this is a result of taking small number of samples (n = 10, 100, 1000, 10000, 100000) which is stated in the assignment requirements PDF.</w:t>
-      </w:r>
-      <w:bookmarkStart w:id="0" w:name="_GoBack"/>
-      <w:bookmarkEnd w:id="0"/>
+        <w:t xml:space="preserve"> The graphs </w:t>
+      </w:r>
+      <w:r>
+        <w:rPr>
+          <w:rFonts w:hint="default"/>
+          <w:b/>
+          <w:bCs/>
+          <w:color w:val="000000" w:themeColor="text1"/>
+          <w:sz w:val="34"/>
+          <w:szCs w:val="34"/>
+          <w:u w:val="single"/>
+        </w:rPr>
+        <w:t xml:space="preserve">(other than the first) </w:t>
+      </w:r>
+      <w:r>
+        <w:rPr>
+          <w:rFonts w:hint="default"/>
+          <w:b/>
+          <w:bCs/>
+          <w:color w:val="000000" w:themeColor="text1"/>
+          <w:sz w:val="34"/>
+          <w:szCs w:val="34"/>
+          <w:u w:val="single"/>
+        </w:rPr>
+        <w:t>may not look accurate, this is a result of taking small number of samples (n = 10, 100, 1000, 10000, 100000) which is stated in the assignment requirements PDF.</w:t>
+      </w:r>
     </w:p>
     <w:sectPr>
       <w:pgSz w:w="11906" w:h="16838"/>

</xml_diff>